<commit_message>
Commited Git.docx og workspace.xml  i master
</commit_message>
<xml_diff>
--- a/Git.docx
+++ b/Git.docx
@@ -8,6 +8,2221 @@
       </w:pPr>
       <w:r>
         <w:t>Git- Working with branches</w:t>
+      </w:r>
+    </w:p>
+    <w:p>
+      <w:pPr>
+        <w:tabs>
+          <w:tab w:val="left" w:pos="916"/>
+          <w:tab w:val="left" w:pos="1832"/>
+          <w:tab w:val="left" w:pos="2748"/>
+          <w:tab w:val="left" w:pos="3664"/>
+          <w:tab w:val="left" w:pos="4580"/>
+          <w:tab w:val="left" w:pos="5496"/>
+          <w:tab w:val="left" w:pos="6412"/>
+          <w:tab w:val="left" w:pos="7328"/>
+          <w:tab w:val="left" w:pos="8244"/>
+          <w:tab w:val="left" w:pos="9160"/>
+          <w:tab w:val="left" w:pos="10076"/>
+          <w:tab w:val="left" w:pos="10992"/>
+          <w:tab w:val="left" w:pos="11908"/>
+          <w:tab w:val="left" w:pos="12824"/>
+          <w:tab w:val="left" w:pos="13740"/>
+          <w:tab w:val="left" w:pos="14656"/>
+        </w:tabs>
+        <w:spacing w:after="0" w:line="240" w:lineRule="auto"/>
+        <w:rPr>
+          <w:rFonts w:ascii="Consolas" w:eastAsia="Times New Roman" w:hAnsi="Consolas" w:cs="Courier New"/>
+          <w:color w:val="24292E"/>
+          <w:sz w:val="21"/>
+          <w:szCs w:val="21"/>
+          <w:lang w:val="en-US" w:eastAsia="da-DK"/>
+        </w:rPr>
+      </w:pPr>
+      <w:r>
+        <w:rPr>
+          <w:rFonts w:ascii="Consolas" w:eastAsia="Times New Roman" w:hAnsi="Consolas" w:cs="Courier New"/>
+          <w:color w:val="24292E"/>
+          <w:sz w:val="21"/>
+          <w:szCs w:val="21"/>
+          <w:lang w:val="en-US" w:eastAsia="da-DK"/>
+        </w:rPr>
+        <w:t>1-</w:t>
+      </w:r>
+      <w:r>
+        <w:rPr>
+          <w:rFonts w:ascii="Consolas" w:eastAsia="Times New Roman" w:hAnsi="Consolas" w:cs="Courier New"/>
+          <w:color w:val="24292E"/>
+          <w:sz w:val="21"/>
+          <w:szCs w:val="21"/>
+          <w:lang w:val="en-US" w:eastAsia="da-DK"/>
+        </w:rPr>
+        <w:t>echo "# easy_git" &gt;&gt; README.md</w:t>
+      </w:r>
+    </w:p>
+    <w:p>
+      <w:pPr>
+        <w:tabs>
+          <w:tab w:val="left" w:pos="916"/>
+          <w:tab w:val="left" w:pos="1832"/>
+          <w:tab w:val="left" w:pos="2748"/>
+          <w:tab w:val="left" w:pos="3664"/>
+          <w:tab w:val="left" w:pos="4580"/>
+          <w:tab w:val="left" w:pos="5496"/>
+          <w:tab w:val="left" w:pos="6412"/>
+          <w:tab w:val="left" w:pos="7328"/>
+          <w:tab w:val="left" w:pos="8244"/>
+          <w:tab w:val="left" w:pos="9160"/>
+          <w:tab w:val="left" w:pos="10076"/>
+          <w:tab w:val="left" w:pos="10992"/>
+          <w:tab w:val="left" w:pos="11908"/>
+          <w:tab w:val="left" w:pos="12824"/>
+          <w:tab w:val="left" w:pos="13740"/>
+          <w:tab w:val="left" w:pos="14656"/>
+        </w:tabs>
+        <w:spacing w:after="0" w:line="240" w:lineRule="auto"/>
+        <w:rPr>
+          <w:rFonts w:ascii="Consolas" w:eastAsia="Times New Roman" w:hAnsi="Consolas" w:cs="Courier New"/>
+          <w:color w:val="24292E"/>
+          <w:sz w:val="21"/>
+          <w:szCs w:val="21"/>
+          <w:lang w:val="en-US" w:eastAsia="da-DK"/>
+        </w:rPr>
+      </w:pPr>
+      <w:r>
+        <w:rPr>
+          <w:rFonts w:ascii="Consolas" w:eastAsia="Times New Roman" w:hAnsi="Consolas" w:cs="Courier New"/>
+          <w:color w:val="24292E"/>
+          <w:sz w:val="21"/>
+          <w:szCs w:val="21"/>
+          <w:lang w:val="en-US" w:eastAsia="da-DK"/>
+        </w:rPr>
+        <w:t>2-</w:t>
+      </w:r>
+      <w:r>
+        <w:rPr>
+          <w:rFonts w:ascii="Consolas" w:eastAsia="Times New Roman" w:hAnsi="Consolas" w:cs="Courier New"/>
+          <w:color w:val="24292E"/>
+          <w:sz w:val="21"/>
+          <w:szCs w:val="21"/>
+          <w:lang w:val="en-US" w:eastAsia="da-DK"/>
+        </w:rPr>
+        <w:t>git init</w:t>
+      </w:r>
+    </w:p>
+    <w:p>
+      <w:pPr>
+        <w:tabs>
+          <w:tab w:val="left" w:pos="916"/>
+          <w:tab w:val="left" w:pos="1832"/>
+          <w:tab w:val="left" w:pos="2748"/>
+          <w:tab w:val="left" w:pos="3664"/>
+          <w:tab w:val="left" w:pos="4580"/>
+          <w:tab w:val="left" w:pos="5496"/>
+          <w:tab w:val="left" w:pos="6412"/>
+          <w:tab w:val="left" w:pos="7328"/>
+          <w:tab w:val="left" w:pos="8244"/>
+          <w:tab w:val="left" w:pos="9160"/>
+          <w:tab w:val="left" w:pos="10076"/>
+          <w:tab w:val="left" w:pos="10992"/>
+          <w:tab w:val="left" w:pos="11908"/>
+          <w:tab w:val="left" w:pos="12824"/>
+          <w:tab w:val="left" w:pos="13740"/>
+          <w:tab w:val="left" w:pos="14656"/>
+        </w:tabs>
+        <w:spacing w:after="0" w:line="240" w:lineRule="auto"/>
+        <w:rPr>
+          <w:rFonts w:ascii="Consolas" w:eastAsia="Times New Roman" w:hAnsi="Consolas" w:cs="Courier New"/>
+          <w:color w:val="24292E"/>
+          <w:sz w:val="21"/>
+          <w:szCs w:val="21"/>
+          <w:lang w:val="en-US" w:eastAsia="da-DK"/>
+        </w:rPr>
+      </w:pPr>
+      <w:r>
+        <w:rPr>
+          <w:rFonts w:ascii="Consolas" w:eastAsia="Times New Roman" w:hAnsi="Consolas" w:cs="Courier New"/>
+          <w:color w:val="24292E"/>
+          <w:sz w:val="21"/>
+          <w:szCs w:val="21"/>
+          <w:lang w:val="en-US" w:eastAsia="da-DK"/>
+        </w:rPr>
+        <w:t>3-</w:t>
+      </w:r>
+      <w:r>
+        <w:rPr>
+          <w:rFonts w:ascii="Consolas" w:eastAsia="Times New Roman" w:hAnsi="Consolas" w:cs="Courier New"/>
+          <w:color w:val="24292E"/>
+          <w:sz w:val="21"/>
+          <w:szCs w:val="21"/>
+          <w:lang w:val="en-US" w:eastAsia="da-DK"/>
+        </w:rPr>
+        <w:t>git add README.md</w:t>
+      </w:r>
+    </w:p>
+    <w:p>
+      <w:pPr>
+        <w:tabs>
+          <w:tab w:val="left" w:pos="916"/>
+          <w:tab w:val="left" w:pos="1832"/>
+          <w:tab w:val="left" w:pos="2748"/>
+          <w:tab w:val="left" w:pos="3664"/>
+          <w:tab w:val="left" w:pos="4580"/>
+          <w:tab w:val="left" w:pos="5496"/>
+          <w:tab w:val="left" w:pos="6412"/>
+          <w:tab w:val="left" w:pos="7328"/>
+          <w:tab w:val="left" w:pos="8244"/>
+          <w:tab w:val="left" w:pos="9160"/>
+          <w:tab w:val="left" w:pos="10076"/>
+          <w:tab w:val="left" w:pos="10992"/>
+          <w:tab w:val="left" w:pos="11908"/>
+          <w:tab w:val="left" w:pos="12824"/>
+          <w:tab w:val="left" w:pos="13740"/>
+          <w:tab w:val="left" w:pos="14656"/>
+        </w:tabs>
+        <w:spacing w:after="0" w:line="240" w:lineRule="auto"/>
+        <w:rPr>
+          <w:rFonts w:ascii="Consolas" w:eastAsia="Times New Roman" w:hAnsi="Consolas" w:cs="Courier New"/>
+          <w:color w:val="24292E"/>
+          <w:sz w:val="21"/>
+          <w:szCs w:val="21"/>
+          <w:lang w:val="en-US" w:eastAsia="da-DK"/>
+        </w:rPr>
+      </w:pPr>
+      <w:r>
+        <w:rPr>
+          <w:rFonts w:ascii="Consolas" w:eastAsia="Times New Roman" w:hAnsi="Consolas" w:cs="Courier New"/>
+          <w:color w:val="24292E"/>
+          <w:sz w:val="21"/>
+          <w:szCs w:val="21"/>
+          <w:lang w:val="en-US" w:eastAsia="da-DK"/>
+        </w:rPr>
+        <w:t>4-</w:t>
+      </w:r>
+      <w:r>
+        <w:rPr>
+          <w:rFonts w:ascii="Consolas" w:eastAsia="Times New Roman" w:hAnsi="Consolas" w:cs="Courier New"/>
+          <w:color w:val="24292E"/>
+          <w:sz w:val="21"/>
+          <w:szCs w:val="21"/>
+          <w:lang w:val="en-US" w:eastAsia="da-DK"/>
+        </w:rPr>
+        <w:t>git commit -m "first commit"</w:t>
+      </w:r>
+    </w:p>
+    <w:p>
+      <w:pPr>
+        <w:tabs>
+          <w:tab w:val="left" w:pos="916"/>
+          <w:tab w:val="left" w:pos="1832"/>
+          <w:tab w:val="left" w:pos="2748"/>
+          <w:tab w:val="left" w:pos="3664"/>
+          <w:tab w:val="left" w:pos="4580"/>
+          <w:tab w:val="left" w:pos="5496"/>
+          <w:tab w:val="left" w:pos="6412"/>
+          <w:tab w:val="left" w:pos="7328"/>
+          <w:tab w:val="left" w:pos="8244"/>
+          <w:tab w:val="left" w:pos="9160"/>
+          <w:tab w:val="left" w:pos="10076"/>
+          <w:tab w:val="left" w:pos="10992"/>
+          <w:tab w:val="left" w:pos="11908"/>
+          <w:tab w:val="left" w:pos="12824"/>
+          <w:tab w:val="left" w:pos="13740"/>
+          <w:tab w:val="left" w:pos="14656"/>
+        </w:tabs>
+        <w:spacing w:after="0" w:line="240" w:lineRule="auto"/>
+        <w:rPr>
+          <w:rFonts w:ascii="Consolas" w:eastAsia="Times New Roman" w:hAnsi="Consolas" w:cs="Courier New"/>
+          <w:color w:val="24292E"/>
+          <w:sz w:val="21"/>
+          <w:szCs w:val="21"/>
+          <w:lang w:val="en-US" w:eastAsia="da-DK"/>
+        </w:rPr>
+      </w:pPr>
+      <w:r>
+        <w:rPr>
+          <w:rFonts w:ascii="Consolas" w:eastAsia="Times New Roman" w:hAnsi="Consolas" w:cs="Courier New"/>
+          <w:color w:val="24292E"/>
+          <w:sz w:val="21"/>
+          <w:szCs w:val="21"/>
+          <w:lang w:val="en-US" w:eastAsia="da-DK"/>
+        </w:rPr>
+        <w:t>5-</w:t>
+      </w:r>
+      <w:r>
+        <w:rPr>
+          <w:rFonts w:ascii="Consolas" w:eastAsia="Times New Roman" w:hAnsi="Consolas" w:cs="Courier New"/>
+          <w:color w:val="24292E"/>
+          <w:sz w:val="21"/>
+          <w:szCs w:val="21"/>
+          <w:lang w:val="en-US" w:eastAsia="da-DK"/>
+        </w:rPr>
+        <w:t>git remote add origin https://github.com/hfyeganeh/easy_git.git</w:t>
+      </w:r>
+    </w:p>
+    <w:p>
+      <w:pPr>
+        <w:tabs>
+          <w:tab w:val="left" w:pos="916"/>
+          <w:tab w:val="left" w:pos="1832"/>
+          <w:tab w:val="left" w:pos="2748"/>
+          <w:tab w:val="left" w:pos="3664"/>
+          <w:tab w:val="left" w:pos="4580"/>
+          <w:tab w:val="left" w:pos="5496"/>
+          <w:tab w:val="left" w:pos="6412"/>
+          <w:tab w:val="left" w:pos="7328"/>
+          <w:tab w:val="left" w:pos="8244"/>
+          <w:tab w:val="left" w:pos="9160"/>
+          <w:tab w:val="left" w:pos="10076"/>
+          <w:tab w:val="left" w:pos="10992"/>
+          <w:tab w:val="left" w:pos="11908"/>
+          <w:tab w:val="left" w:pos="12824"/>
+          <w:tab w:val="left" w:pos="13740"/>
+          <w:tab w:val="left" w:pos="14656"/>
+        </w:tabs>
+        <w:spacing w:after="0" w:line="240" w:lineRule="auto"/>
+        <w:rPr>
+          <w:rFonts w:ascii="Consolas" w:eastAsia="Times New Roman" w:hAnsi="Consolas" w:cs="Courier New"/>
+          <w:color w:val="24292E"/>
+          <w:sz w:val="21"/>
+          <w:szCs w:val="21"/>
+          <w:lang w:val="en-US" w:eastAsia="da-DK"/>
+        </w:rPr>
+      </w:pPr>
+      <w:r>
+        <w:rPr>
+          <w:rFonts w:ascii="Consolas" w:eastAsia="Times New Roman" w:hAnsi="Consolas" w:cs="Courier New"/>
+          <w:color w:val="24292E"/>
+          <w:sz w:val="21"/>
+          <w:szCs w:val="21"/>
+          <w:lang w:val="en-US" w:eastAsia="da-DK"/>
+        </w:rPr>
+        <w:t>6-git push -u origin master</w:t>
+      </w:r>
+    </w:p>
+    <w:p>
+      <w:pPr>
+        <w:rPr>
+          <w:lang w:val="en-US"/>
+        </w:rPr>
+      </w:pPr>
+    </w:p>
+    <w:p>
+      <w:pPr>
+        <w:rPr>
+          <w:color w:val="C00000"/>
+          <w:lang w:val="en-US"/>
+        </w:rPr>
+      </w:pPr>
+      <w:r>
+        <w:rPr>
+          <w:color w:val="C00000"/>
+          <w:lang w:val="en-US"/>
+        </w:rPr>
+        <w:t>Microsoft Windows [Version 10.0.17134.345]</w:t>
+      </w:r>
+    </w:p>
+    <w:p>
+      <w:pPr>
+        <w:rPr>
+          <w:color w:val="C00000"/>
+          <w:lang w:val="en-US"/>
+        </w:rPr>
+      </w:pPr>
+      <w:r>
+        <w:rPr>
+          <w:color w:val="C00000"/>
+          <w:lang w:val="en-US"/>
+        </w:rPr>
+        <w:t>(c) 2018 Microsoft Corporation. All rights reserved.</w:t>
+      </w:r>
+    </w:p>
+    <w:p>
+      <w:pPr>
+        <w:rPr>
+          <w:lang w:val="en-US"/>
+        </w:rPr>
+      </w:pPr>
+    </w:p>
+    <w:p>
+      <w:pPr>
+        <w:pStyle w:val="ListParagraph"/>
+        <w:numPr>
+          <w:ilvl w:val="0"/>
+          <w:numId w:val="1"/>
+        </w:numPr>
+        <w:rPr>
+          <w:color w:val="C00000"/>
+          <w:lang w:val="en-US"/>
+        </w:rPr>
+      </w:pPr>
+      <w:r>
+        <w:rPr>
+          <w:lang w:val="en-US"/>
+        </w:rPr>
+        <w:t>C:\xampp\htdocs\easy_git&gt;</w:t>
+      </w:r>
+      <w:r>
+        <w:rPr>
+          <w:color w:val="C00000"/>
+          <w:lang w:val="en-US"/>
+        </w:rPr>
+        <w:t>git init</w:t>
+      </w:r>
+    </w:p>
+    <w:p>
+      <w:pPr>
+        <w:rPr>
+          <w:color w:val="C00000"/>
+          <w:lang w:val="en-US"/>
+        </w:rPr>
+      </w:pPr>
+      <w:r>
+        <w:rPr>
+          <w:color w:val="C00000"/>
+          <w:lang w:val="en-US"/>
+        </w:rPr>
+        <w:t>Initialized empty Git repository in C:/xampp/htdocs/easy_git/.git/</w:t>
+      </w:r>
+    </w:p>
+    <w:p>
+      <w:pPr>
+        <w:pStyle w:val="ListParagraph"/>
+        <w:numPr>
+          <w:ilvl w:val="0"/>
+          <w:numId w:val="1"/>
+        </w:numPr>
+        <w:rPr>
+          <w:lang w:val="en-US"/>
+        </w:rPr>
+      </w:pPr>
+      <w:r>
+        <w:rPr>
+          <w:lang w:val="en-US"/>
+        </w:rPr>
+        <w:t>C:\xampp\htdocs\easy_git&gt;git commit -m "first commit"</w:t>
+      </w:r>
+    </w:p>
+    <w:p>
+      <w:pPr>
+        <w:rPr>
+          <w:lang w:val="en-US"/>
+        </w:rPr>
+      </w:pPr>
+      <w:r>
+        <w:rPr>
+          <w:lang w:val="en-US"/>
+        </w:rPr>
+        <w:t>On branch master</w:t>
+      </w:r>
+    </w:p>
+    <w:p>
+      <w:pPr>
+        <w:rPr>
+          <w:lang w:val="en-US"/>
+        </w:rPr>
+      </w:pPr>
+    </w:p>
+    <w:p>
+      <w:pPr>
+        <w:rPr>
+          <w:lang w:val="en-US"/>
+        </w:rPr>
+      </w:pPr>
+      <w:r>
+        <w:rPr>
+          <w:lang w:val="en-US"/>
+        </w:rPr>
+        <w:t>Initial commit</w:t>
+      </w:r>
+    </w:p>
+    <w:p>
+      <w:pPr>
+        <w:rPr>
+          <w:lang w:val="en-US"/>
+        </w:rPr>
+      </w:pPr>
+    </w:p>
+    <w:p>
+      <w:pPr>
+        <w:rPr>
+          <w:lang w:val="en-US"/>
+        </w:rPr>
+      </w:pPr>
+      <w:r>
+        <w:rPr>
+          <w:lang w:val="en-US"/>
+        </w:rPr>
+        <w:t>Untracked files:</w:t>
+      </w:r>
+    </w:p>
+    <w:p>
+      <w:pPr>
+        <w:rPr>
+          <w:lang w:val="en-US"/>
+        </w:rPr>
+      </w:pPr>
+      <w:r>
+        <w:rPr>
+          <w:lang w:val="en-US"/>
+        </w:rPr>
+        <w:t xml:space="preserve">        .idea/</w:t>
+      </w:r>
+    </w:p>
+    <w:p>
+      <w:pPr>
+        <w:rPr>
+          <w:lang w:val="en-US"/>
+        </w:rPr>
+      </w:pPr>
+      <w:r>
+        <w:rPr>
+          <w:lang w:val="en-US"/>
+        </w:rPr>
+        <w:t xml:space="preserve">        Git.docx</w:t>
+      </w:r>
+    </w:p>
+    <w:p>
+      <w:pPr>
+        <w:rPr>
+          <w:lang w:val="en-US"/>
+        </w:rPr>
+      </w:pPr>
+      <w:r>
+        <w:rPr>
+          <w:lang w:val="en-US"/>
+        </w:rPr>
+        <w:t xml:space="preserve">        development/</w:t>
+      </w:r>
+    </w:p>
+    <w:p>
+      <w:pPr>
+        <w:rPr>
+          <w:lang w:val="en-US"/>
+        </w:rPr>
+      </w:pPr>
+      <w:r>
+        <w:rPr>
+          <w:lang w:val="en-US"/>
+        </w:rPr>
+        <w:t xml:space="preserve">        production/</w:t>
+      </w:r>
+    </w:p>
+    <w:p>
+      <w:pPr>
+        <w:rPr>
+          <w:lang w:val="en-US"/>
+        </w:rPr>
+      </w:pPr>
+      <w:r>
+        <w:rPr>
+          <w:lang w:val="en-US"/>
+        </w:rPr>
+        <w:t xml:space="preserve">        ~$Git.docx</w:t>
+      </w:r>
+    </w:p>
+    <w:p>
+      <w:pPr>
+        <w:rPr>
+          <w:lang w:val="en-US"/>
+        </w:rPr>
+      </w:pPr>
+    </w:p>
+    <w:p>
+      <w:pPr>
+        <w:rPr>
+          <w:lang w:val="en-US"/>
+        </w:rPr>
+      </w:pPr>
+      <w:r>
+        <w:rPr>
+          <w:lang w:val="en-US"/>
+        </w:rPr>
+        <w:t>nothing added to commit but untracked files present</w:t>
+      </w:r>
+    </w:p>
+    <w:p>
+      <w:pPr>
+        <w:rPr>
+          <w:lang w:val="en-US"/>
+        </w:rPr>
+      </w:pPr>
+    </w:p>
+    <w:p>
+      <w:pPr>
+        <w:pStyle w:val="ListParagraph"/>
+        <w:numPr>
+          <w:ilvl w:val="0"/>
+          <w:numId w:val="1"/>
+        </w:numPr>
+        <w:rPr>
+          <w:lang w:val="en-US"/>
+        </w:rPr>
+      </w:pPr>
+      <w:r>
+        <w:rPr>
+          <w:lang w:val="en-US"/>
+        </w:rPr>
+        <w:t>C:\xampp\htdocs\easy_git&gt;git add .</w:t>
+      </w:r>
+    </w:p>
+    <w:p>
+      <w:pPr>
+        <w:rPr>
+          <w:lang w:val="en-US"/>
+        </w:rPr>
+      </w:pPr>
+      <w:r>
+        <w:rPr>
+          <w:lang w:val="en-US"/>
+        </w:rPr>
+        <w:lastRenderedPageBreak/>
+        <w:t>warning: LF will be replaced by CRLF in .idea/workspace.xml.</w:t>
+      </w:r>
+    </w:p>
+    <w:p>
+      <w:pPr>
+        <w:rPr>
+          <w:lang w:val="en-US"/>
+        </w:rPr>
+      </w:pPr>
+      <w:r>
+        <w:rPr>
+          <w:lang w:val="en-US"/>
+        </w:rPr>
+        <w:t>The file will have its original line endings in your working directory</w:t>
+      </w:r>
+    </w:p>
+    <w:p>
+      <w:pPr>
+        <w:rPr>
+          <w:lang w:val="en-US"/>
+        </w:rPr>
+      </w:pPr>
+    </w:p>
+    <w:p>
+      <w:pPr>
+        <w:pStyle w:val="ListParagraph"/>
+        <w:numPr>
+          <w:ilvl w:val="0"/>
+          <w:numId w:val="1"/>
+        </w:numPr>
+        <w:rPr>
+          <w:lang w:val="en-US"/>
+        </w:rPr>
+      </w:pPr>
+      <w:r>
+        <w:rPr>
+          <w:lang w:val="en-US"/>
+        </w:rPr>
+        <w:t>C:\xampp\htdocs\easy_git&gt;git status</w:t>
+      </w:r>
+    </w:p>
+    <w:p>
+      <w:pPr>
+        <w:rPr>
+          <w:lang w:val="en-US"/>
+        </w:rPr>
+      </w:pPr>
+      <w:r>
+        <w:rPr>
+          <w:lang w:val="en-US"/>
+        </w:rPr>
+        <w:t>On branch master</w:t>
+      </w:r>
+    </w:p>
+    <w:p>
+      <w:pPr>
+        <w:rPr>
+          <w:lang w:val="en-US"/>
+        </w:rPr>
+      </w:pPr>
+    </w:p>
+    <w:p>
+      <w:pPr>
+        <w:rPr>
+          <w:lang w:val="en-US"/>
+        </w:rPr>
+      </w:pPr>
+      <w:r>
+        <w:rPr>
+          <w:lang w:val="en-US"/>
+        </w:rPr>
+        <w:t>No commits yet</w:t>
+      </w:r>
+    </w:p>
+    <w:p>
+      <w:pPr>
+        <w:rPr>
+          <w:lang w:val="en-US"/>
+        </w:rPr>
+      </w:pPr>
+    </w:p>
+    <w:p>
+      <w:pPr>
+        <w:rPr>
+          <w:lang w:val="en-US"/>
+        </w:rPr>
+      </w:pPr>
+      <w:r>
+        <w:rPr>
+          <w:lang w:val="en-US"/>
+        </w:rPr>
+        <w:t>Changes to be committed:</w:t>
+      </w:r>
+    </w:p>
+    <w:p>
+      <w:pPr>
+        <w:rPr>
+          <w:lang w:val="en-US"/>
+        </w:rPr>
+      </w:pPr>
+      <w:r>
+        <w:rPr>
+          <w:lang w:val="en-US"/>
+        </w:rPr>
+        <w:t xml:space="preserve">  (use "git rm --cached &lt;file&gt;..." to unstage)</w:t>
+      </w:r>
+    </w:p>
+    <w:p>
+      <w:pPr>
+        <w:rPr>
+          <w:lang w:val="en-US"/>
+        </w:rPr>
+      </w:pPr>
+    </w:p>
+    <w:p>
+      <w:pPr>
+        <w:rPr>
+          <w:lang w:val="en-US"/>
+        </w:rPr>
+      </w:pPr>
+      <w:r>
+        <w:rPr>
+          <w:lang w:val="en-US"/>
+        </w:rPr>
+        <w:t xml:space="preserve">        new file:   .idea/easy_git.iml</w:t>
+      </w:r>
+    </w:p>
+    <w:p>
+      <w:pPr>
+        <w:rPr>
+          <w:lang w:val="en-US"/>
+        </w:rPr>
+      </w:pPr>
+      <w:r>
+        <w:rPr>
+          <w:lang w:val="en-US"/>
+        </w:rPr>
+        <w:t xml:space="preserve">        new file:   .idea/misc.xml</w:t>
+      </w:r>
+    </w:p>
+    <w:p>
+      <w:pPr>
+        <w:rPr>
+          <w:lang w:val="en-US"/>
+        </w:rPr>
+      </w:pPr>
+      <w:r>
+        <w:rPr>
+          <w:lang w:val="en-US"/>
+        </w:rPr>
+        <w:t xml:space="preserve">        new file:   .idea/modules.xml</w:t>
+      </w:r>
+    </w:p>
+    <w:p>
+      <w:pPr>
+        <w:rPr>
+          <w:lang w:val="en-US"/>
+        </w:rPr>
+      </w:pPr>
+      <w:r>
+        <w:rPr>
+          <w:lang w:val="en-US"/>
+        </w:rPr>
+        <w:t xml:space="preserve">        new file:   .idea/php.xml</w:t>
+      </w:r>
+    </w:p>
+    <w:p>
+      <w:pPr>
+        <w:rPr>
+          <w:lang w:val="en-US"/>
+        </w:rPr>
+      </w:pPr>
+      <w:r>
+        <w:rPr>
+          <w:lang w:val="en-US"/>
+        </w:rPr>
+        <w:t xml:space="preserve">        new file:   .idea/vcs.xml</w:t>
+      </w:r>
+    </w:p>
+    <w:p>
+      <w:pPr>
+        <w:rPr>
+          <w:lang w:val="en-US"/>
+        </w:rPr>
+      </w:pPr>
+      <w:r>
+        <w:rPr>
+          <w:lang w:val="en-US"/>
+        </w:rPr>
+        <w:t xml:space="preserve">        new file:   .idea/workspace.xml</w:t>
+      </w:r>
+    </w:p>
+    <w:p>
+      <w:pPr>
+        <w:rPr>
+          <w:lang w:val="en-US"/>
+        </w:rPr>
+      </w:pPr>
+      <w:r>
+        <w:rPr>
+          <w:lang w:val="en-US"/>
+        </w:rPr>
+        <w:t xml:space="preserve">        new file:   Git.docx</w:t>
+      </w:r>
+    </w:p>
+    <w:p>
+      <w:pPr>
+        <w:rPr>
+          <w:lang w:val="en-US"/>
+        </w:rPr>
+      </w:pPr>
+      <w:r>
+        <w:rPr>
+          <w:lang w:val="en-US"/>
+        </w:rPr>
+        <w:t xml:space="preserve">        new file:   development/scratch.txt</w:t>
+      </w:r>
+    </w:p>
+    <w:p>
+      <w:pPr>
+        <w:rPr>
+          <w:lang w:val="en-US"/>
+        </w:rPr>
+      </w:pPr>
+      <w:r>
+        <w:rPr>
+          <w:lang w:val="en-US"/>
+        </w:rPr>
+        <w:t xml:space="preserve">        new file:   production/scratch.txt</w:t>
+      </w:r>
+    </w:p>
+    <w:p>
+      <w:pPr>
+        <w:rPr>
+          <w:lang w:val="en-US"/>
+        </w:rPr>
+      </w:pPr>
+      <w:r>
+        <w:rPr>
+          <w:lang w:val="en-US"/>
+        </w:rPr>
+        <w:t xml:space="preserve">        new file:   ~$Git.docx</w:t>
+      </w:r>
+    </w:p>
+    <w:p>
+      <w:pPr>
+        <w:rPr>
+          <w:lang w:val="en-US"/>
+        </w:rPr>
+      </w:pPr>
+    </w:p>
+    <w:p>
+      <w:pPr>
+        <w:rPr>
+          <w:lang w:val="en-US"/>
+        </w:rPr>
+      </w:pPr>
+    </w:p>
+    <w:p>
+      <w:pPr>
+        <w:pStyle w:val="ListParagraph"/>
+        <w:numPr>
+          <w:ilvl w:val="0"/>
+          <w:numId w:val="1"/>
+        </w:numPr>
+        <w:rPr>
+          <w:lang w:val="en-US"/>
+        </w:rPr>
+      </w:pPr>
+      <w:r>
+        <w:rPr>
+          <w:lang w:val="en-US"/>
+        </w:rPr>
+        <w:t>C:\xampp\htdocs\easy_git&gt;</w:t>
+      </w:r>
+      <w:r>
+        <w:rPr>
+          <w:color w:val="C00000"/>
+          <w:lang w:val="en-US"/>
+        </w:rPr>
+        <w:t>git commit -m "Intiial Commit"</w:t>
+      </w:r>
+    </w:p>
+    <w:p>
+      <w:pPr>
+        <w:rPr>
+          <w:lang w:val="en-US"/>
+        </w:rPr>
+      </w:pPr>
+      <w:r>
+        <w:rPr>
+          <w:lang w:val="en-US"/>
+        </w:rPr>
+        <w:t>[master (root-commit) ec9cca4] Intiial Commit</w:t>
+      </w:r>
+    </w:p>
+    <w:p>
+      <w:pPr>
+        <w:rPr>
+          <w:lang w:val="en-US"/>
+        </w:rPr>
+      </w:pPr>
+      <w:r>
+        <w:rPr>
+          <w:lang w:val="en-US"/>
+        </w:rPr>
+        <w:t xml:space="preserve"> 10 files changed, 246 insertions(+)</w:t>
+      </w:r>
+    </w:p>
+    <w:p>
+      <w:pPr>
+        <w:rPr>
+          <w:lang w:val="en-US"/>
+        </w:rPr>
+      </w:pPr>
+      <w:r>
+        <w:rPr>
+          <w:lang w:val="en-US"/>
+        </w:rPr>
+        <w:lastRenderedPageBreak/>
+        <w:t xml:space="preserve"> create mode 100644 .idea/easy_git.iml</w:t>
+      </w:r>
+    </w:p>
+    <w:p>
+      <w:pPr>
+        <w:rPr>
+          <w:lang w:val="en-US"/>
+        </w:rPr>
+      </w:pPr>
+      <w:r>
+        <w:rPr>
+          <w:lang w:val="en-US"/>
+        </w:rPr>
+        <w:t xml:space="preserve"> create mode 100644 .idea/misc.xml</w:t>
+      </w:r>
+    </w:p>
+    <w:p>
+      <w:pPr>
+        <w:rPr>
+          <w:lang w:val="en-US"/>
+        </w:rPr>
+      </w:pPr>
+      <w:r>
+        <w:rPr>
+          <w:lang w:val="en-US"/>
+        </w:rPr>
+        <w:t xml:space="preserve"> create mode 100644 .idea/modules.xml</w:t>
+      </w:r>
+    </w:p>
+    <w:p>
+      <w:pPr>
+        <w:rPr>
+          <w:lang w:val="en-US"/>
+        </w:rPr>
+      </w:pPr>
+      <w:r>
+        <w:rPr>
+          <w:lang w:val="en-US"/>
+        </w:rPr>
+        <w:t xml:space="preserve"> create mode 100644 .idea/php.xml</w:t>
+      </w:r>
+    </w:p>
+    <w:p>
+      <w:pPr>
+        <w:rPr>
+          <w:lang w:val="en-US"/>
+        </w:rPr>
+      </w:pPr>
+      <w:r>
+        <w:rPr>
+          <w:lang w:val="en-US"/>
+        </w:rPr>
+        <w:t xml:space="preserve"> create mode 100644 .idea/vcs.xml</w:t>
+      </w:r>
+    </w:p>
+    <w:p>
+      <w:pPr>
+        <w:rPr>
+          <w:lang w:val="en-US"/>
+        </w:rPr>
+      </w:pPr>
+      <w:r>
+        <w:rPr>
+          <w:lang w:val="en-US"/>
+        </w:rPr>
+        <w:t xml:space="preserve"> create mode 100644 .idea/workspace.xml</w:t>
+      </w:r>
+    </w:p>
+    <w:p>
+      <w:pPr>
+        <w:rPr>
+          <w:lang w:val="en-US"/>
+        </w:rPr>
+      </w:pPr>
+      <w:r>
+        <w:rPr>
+          <w:lang w:val="en-US"/>
+        </w:rPr>
+        <w:t xml:space="preserve"> create mode 100644 Git.docx</w:t>
+      </w:r>
+    </w:p>
+    <w:p>
+      <w:pPr>
+        <w:rPr>
+          <w:lang w:val="en-US"/>
+        </w:rPr>
+      </w:pPr>
+      <w:r>
+        <w:rPr>
+          <w:lang w:val="en-US"/>
+        </w:rPr>
+        <w:t xml:space="preserve"> create mode 100644 development/scratch.txt</w:t>
+      </w:r>
+    </w:p>
+    <w:p>
+      <w:pPr>
+        <w:rPr>
+          <w:lang w:val="en-US"/>
+        </w:rPr>
+      </w:pPr>
+      <w:r>
+        <w:rPr>
+          <w:lang w:val="en-US"/>
+        </w:rPr>
+        <w:t xml:space="preserve"> create mode 100644 production/scratch.txt</w:t>
+      </w:r>
+    </w:p>
+    <w:p>
+      <w:pPr>
+        <w:rPr>
+          <w:lang w:val="en-US"/>
+        </w:rPr>
+      </w:pPr>
+      <w:r>
+        <w:rPr>
+          <w:lang w:val="en-US"/>
+        </w:rPr>
+        <w:t xml:space="preserve"> create mode 100644 ~$Git.docx</w:t>
+      </w:r>
+    </w:p>
+    <w:p>
+      <w:pPr>
+        <w:rPr>
+          <w:lang w:val="en-US"/>
+        </w:rPr>
+      </w:pPr>
+    </w:p>
+    <w:p>
+      <w:pPr>
+        <w:rPr>
+          <w:lang w:val="en-US"/>
+        </w:rPr>
+      </w:pPr>
+      <w:r>
+        <w:rPr>
+          <w:lang w:val="en-US"/>
+        </w:rPr>
+        <w:t>C:\xampp\htdocs\easy_git&gt;git status</w:t>
+      </w:r>
+    </w:p>
+    <w:p>
+      <w:pPr>
+        <w:rPr>
+          <w:lang w:val="en-US"/>
+        </w:rPr>
+      </w:pPr>
+      <w:r>
+        <w:rPr>
+          <w:lang w:val="en-US"/>
+        </w:rPr>
+        <w:t>On branch master</w:t>
+      </w:r>
+    </w:p>
+    <w:p>
+      <w:pPr>
+        <w:rPr>
+          <w:lang w:val="en-US"/>
+        </w:rPr>
+      </w:pPr>
+      <w:r>
+        <w:rPr>
+          <w:lang w:val="en-US"/>
+        </w:rPr>
+        <w:t>nothing to commit, working tree clean</w:t>
+      </w:r>
+    </w:p>
+    <w:p>
+      <w:pPr>
+        <w:rPr>
+          <w:lang w:val="en-US"/>
+        </w:rPr>
+      </w:pPr>
+    </w:p>
+    <w:p>
+      <w:pPr>
+        <w:pStyle w:val="ListParagraph"/>
+        <w:numPr>
+          <w:ilvl w:val="0"/>
+          <w:numId w:val="1"/>
+        </w:numPr>
+        <w:rPr>
+          <w:color w:val="C00000"/>
+          <w:lang w:val="en-US"/>
+        </w:rPr>
+      </w:pPr>
+      <w:r>
+        <w:rPr>
+          <w:lang w:val="en-US"/>
+        </w:rPr>
+        <w:t>C:\xampp\htdocs\easy_git&gt;</w:t>
+      </w:r>
+      <w:r>
+        <w:rPr>
+          <w:lang w:val="en-US"/>
+        </w:rPr>
+        <w:t xml:space="preserve"> C:\xampp\htdocs\easy_git&gt;</w:t>
+      </w:r>
+      <w:r>
+        <w:rPr>
+          <w:color w:val="C00000"/>
+          <w:lang w:val="en-US"/>
+        </w:rPr>
+        <w:t xml:space="preserve">git remote add origin </w:t>
+      </w:r>
+      <w:hyperlink r:id="rId6" w:history="1">
+        <w:r>
+          <w:rPr>
+            <w:rStyle w:val="Hyperlink"/>
+            <w:lang w:val="en-US"/>
+          </w:rPr>
+          <w:t>https://github.com/hfyeganeh/easy_git.git</w:t>
+        </w:r>
+      </w:hyperlink>
+    </w:p>
+    <w:p>
+      <w:pPr>
+        <w:pStyle w:val="ListParagraph"/>
+        <w:numPr>
+          <w:ilvl w:val="0"/>
+          <w:numId w:val="1"/>
+        </w:numPr>
+        <w:rPr>
+          <w:color w:val="C00000"/>
+          <w:lang w:val="en-US"/>
+        </w:rPr>
+      </w:pPr>
+      <w:r>
+        <w:rPr>
+          <w:lang w:val="en-US"/>
+        </w:rPr>
+        <w:t>C:\xampp\htdocs\easy_git&gt;</w:t>
+      </w:r>
+      <w:r>
+        <w:rPr>
+          <w:color w:val="C00000"/>
+          <w:lang w:val="en-US"/>
+        </w:rPr>
+        <w:t>git remote add origin https://github.com/hfyeganeh/easy_git.git</w:t>
+      </w:r>
+    </w:p>
+    <w:p>
+      <w:pPr>
+        <w:rPr>
+          <w:color w:val="C00000"/>
+          <w:lang w:val="en-US"/>
+        </w:rPr>
+      </w:pPr>
+    </w:p>
+    <w:p>
+      <w:pPr>
+        <w:pStyle w:val="ListParagraph"/>
+        <w:numPr>
+          <w:ilvl w:val="0"/>
+          <w:numId w:val="1"/>
+        </w:numPr>
+        <w:rPr>
+          <w:color w:val="C00000"/>
+          <w:lang w:val="en-US"/>
+        </w:rPr>
+      </w:pPr>
+      <w:r>
+        <w:rPr>
+          <w:lang w:val="en-US"/>
+        </w:rPr>
+        <w:t>C:\xampp\htdocs\easy_git&gt;</w:t>
+      </w:r>
+      <w:r>
+        <w:rPr>
+          <w:color w:val="C00000"/>
+          <w:lang w:val="en-US"/>
+        </w:rPr>
+        <w:t>git push -u origin master</w:t>
+      </w:r>
+    </w:p>
+    <w:p>
+      <w:pPr>
+        <w:rPr>
+          <w:color w:val="00B050"/>
+          <w:sz w:val="16"/>
+          <w:szCs w:val="16"/>
+          <w:lang w:val="en-US"/>
+        </w:rPr>
+      </w:pPr>
+      <w:r>
+        <w:rPr>
+          <w:color w:val="00B050"/>
+          <w:sz w:val="16"/>
+          <w:szCs w:val="16"/>
+          <w:lang w:val="en-US"/>
+        </w:rPr>
+        <w:t>Enumerating objects: 15, done.</w:t>
+      </w:r>
+    </w:p>
+    <w:p>
+      <w:pPr>
+        <w:rPr>
+          <w:color w:val="00B050"/>
+          <w:sz w:val="16"/>
+          <w:szCs w:val="16"/>
+          <w:lang w:val="en-US"/>
+        </w:rPr>
+      </w:pPr>
+      <w:r>
+        <w:rPr>
+          <w:color w:val="00B050"/>
+          <w:sz w:val="16"/>
+          <w:szCs w:val="16"/>
+          <w:lang w:val="en-US"/>
+        </w:rPr>
+        <w:t>Counting objects: 100% (15/15), done.</w:t>
+      </w:r>
+    </w:p>
+    <w:p>
+      <w:pPr>
+        <w:rPr>
+          <w:color w:val="00B050"/>
+          <w:sz w:val="16"/>
+          <w:szCs w:val="16"/>
+          <w:lang w:val="en-US"/>
+        </w:rPr>
+      </w:pPr>
+      <w:r>
+        <w:rPr>
+          <w:color w:val="00B050"/>
+          <w:sz w:val="16"/>
+          <w:szCs w:val="16"/>
+          <w:lang w:val="en-US"/>
+        </w:rPr>
+        <w:t>Delta compression using up to 4 threads</w:t>
+      </w:r>
+    </w:p>
+    <w:p>
+      <w:pPr>
+        <w:rPr>
+          <w:color w:val="00B050"/>
+          <w:sz w:val="16"/>
+          <w:szCs w:val="16"/>
+          <w:lang w:val="en-US"/>
+        </w:rPr>
+      </w:pPr>
+      <w:r>
+        <w:rPr>
+          <w:color w:val="00B050"/>
+          <w:sz w:val="16"/>
+          <w:szCs w:val="16"/>
+          <w:lang w:val="en-US"/>
+        </w:rPr>
+        <w:t>Compressing objects: 100% (11/11), done.</w:t>
+      </w:r>
+    </w:p>
+    <w:p>
+      <w:pPr>
+        <w:rPr>
+          <w:color w:val="00B050"/>
+          <w:sz w:val="16"/>
+          <w:szCs w:val="16"/>
+          <w:lang w:val="en-US"/>
+        </w:rPr>
+      </w:pPr>
+      <w:r>
+        <w:rPr>
+          <w:color w:val="00B050"/>
+          <w:sz w:val="16"/>
+          <w:szCs w:val="16"/>
+          <w:lang w:val="en-US"/>
+        </w:rPr>
+        <w:t>Writing objects: 100% (15/15), 13.79 KiB | 784.00 KiB/s, done.</w:t>
+      </w:r>
+    </w:p>
+    <w:p>
+      <w:pPr>
+        <w:rPr>
+          <w:color w:val="00B050"/>
+          <w:sz w:val="16"/>
+          <w:szCs w:val="16"/>
+          <w:lang w:val="en-US"/>
+        </w:rPr>
+      </w:pPr>
+      <w:r>
+        <w:rPr>
+          <w:color w:val="00B050"/>
+          <w:sz w:val="16"/>
+          <w:szCs w:val="16"/>
+          <w:lang w:val="en-US"/>
+        </w:rPr>
+        <w:t>Total 15 (delta 0), reused 0 (delta 0)</w:t>
+      </w:r>
+    </w:p>
+    <w:p>
+      <w:pPr>
+        <w:rPr>
+          <w:color w:val="00B050"/>
+          <w:sz w:val="16"/>
+          <w:szCs w:val="16"/>
+          <w:lang w:val="en-US"/>
+        </w:rPr>
+      </w:pPr>
+      <w:r>
+        <w:rPr>
+          <w:color w:val="00B050"/>
+          <w:sz w:val="16"/>
+          <w:szCs w:val="16"/>
+          <w:lang w:val="en-US"/>
+        </w:rPr>
+        <w:t>To https://github.com/hfyeganeh/easy_git.git</w:t>
+      </w:r>
+    </w:p>
+    <w:p>
+      <w:pPr>
+        <w:rPr>
+          <w:color w:val="00B050"/>
+          <w:sz w:val="16"/>
+          <w:szCs w:val="16"/>
+          <w:lang w:val="en-US"/>
+        </w:rPr>
+      </w:pPr>
+      <w:r>
+        <w:rPr>
+          <w:color w:val="00B050"/>
+          <w:sz w:val="16"/>
+          <w:szCs w:val="16"/>
+          <w:lang w:val="en-US"/>
+        </w:rPr>
+        <w:t xml:space="preserve"> * [new branch]      master -&gt; master</w:t>
+      </w:r>
+    </w:p>
+    <w:p>
+      <w:pPr>
+        <w:rPr>
+          <w:color w:val="00B050"/>
+          <w:sz w:val="16"/>
+          <w:szCs w:val="16"/>
+          <w:lang w:val="en-US"/>
+        </w:rPr>
+      </w:pPr>
+      <w:r>
+        <w:rPr>
+          <w:color w:val="00B050"/>
+          <w:sz w:val="16"/>
+          <w:szCs w:val="16"/>
+          <w:lang w:val="en-US"/>
+        </w:rPr>
+        <w:t>Branch 'master' set up to track remote branch 'master' from 'origin'.</w:t>
+      </w:r>
+    </w:p>
+    <w:p>
+      <w:r>
+        <w:lastRenderedPageBreak/>
+        <w:t>Nu Laver vi en develope branch</w:t>
+      </w:r>
+    </w:p>
+    <w:p>
+      <w:pPr>
+        <w:rPr>
+          <w:lang w:val="en-US"/>
+        </w:rPr>
+      </w:pPr>
+      <w:r>
+        <w:rPr>
+          <w:lang w:val="en-US"/>
+        </w:rPr>
+        <w:t>C:\xampp\htdocs\easy_git&gt;</w:t>
+      </w:r>
+      <w:r>
+        <w:rPr>
+          <w:color w:val="C00000"/>
+          <w:lang w:val="en-US"/>
+        </w:rPr>
+        <w:t>git branch</w:t>
+      </w:r>
+    </w:p>
+    <w:p>
+      <w:pPr>
+        <w:rPr>
+          <w:color w:val="C00000"/>
+        </w:rPr>
+      </w:pPr>
+      <w:r>
+        <w:rPr>
+          <w:color w:val="C00000"/>
+        </w:rPr>
+        <w:t>* master</w:t>
+      </w:r>
+    </w:p>
+    <w:p>
+      <w:pPr>
+        <w:rPr>
+          <w:color w:val="C00000"/>
+          <w:lang w:val="en-US"/>
+        </w:rPr>
+      </w:pPr>
+      <w:r>
+        <w:rPr>
+          <w:lang w:val="en-US"/>
+        </w:rPr>
+        <w:t>C:\xampp\htdocs\easy_git&gt;</w:t>
+      </w:r>
+      <w:r>
+        <w:rPr>
+          <w:color w:val="C00000"/>
+          <w:lang w:val="en-US"/>
+        </w:rPr>
+        <w:t>git branch develope</w:t>
+      </w:r>
+    </w:p>
+    <w:p>
+      <w:pPr>
+        <w:rPr>
+          <w:lang w:val="en-US"/>
+        </w:rPr>
+      </w:pPr>
+    </w:p>
+    <w:p>
+      <w:pPr>
+        <w:rPr>
+          <w:color w:val="C00000"/>
+          <w:lang w:val="en-US"/>
+        </w:rPr>
+      </w:pPr>
+      <w:r>
+        <w:rPr>
+          <w:lang w:val="en-US"/>
+        </w:rPr>
+        <w:t>C:\xampp\htdocs\easy_git&gt;</w:t>
+      </w:r>
+      <w:r>
+        <w:rPr>
+          <w:color w:val="C00000"/>
+          <w:lang w:val="en-US"/>
+        </w:rPr>
+        <w:t>git branch</w:t>
+      </w:r>
+    </w:p>
+    <w:p>
+      <w:pPr>
+        <w:rPr>
+          <w:color w:val="C00000"/>
+        </w:rPr>
+      </w:pPr>
+      <w:r>
+        <w:rPr>
+          <w:color w:val="C00000"/>
+          <w:lang w:val="en-US"/>
+        </w:rPr>
+        <w:t xml:space="preserve">  </w:t>
+      </w:r>
+      <w:r>
+        <w:rPr>
+          <w:color w:val="C00000"/>
+        </w:rPr>
+        <w:t>develope</w:t>
+      </w:r>
+    </w:p>
+    <w:p>
+      <w:pPr>
+        <w:rPr>
+          <w:color w:val="C00000"/>
+        </w:rPr>
+      </w:pPr>
+      <w:r>
+        <w:rPr>
+          <w:color w:val="C00000"/>
+        </w:rPr>
+        <w:t>* master</w:t>
+      </w:r>
+    </w:p>
+    <w:p>
+      <w:r>
+        <w:t>For at arbejde i develope branch vi skal lave en checkout til den.</w:t>
+      </w:r>
+    </w:p>
+    <w:p>
+      <w:pPr>
+        <w:rPr>
+          <w:lang w:val="en-US"/>
+        </w:rPr>
+      </w:pPr>
+      <w:r>
+        <w:rPr>
+          <w:lang w:val="en-US"/>
+        </w:rPr>
+        <w:t>C:\xampp\htdocs\easy_git&gt;</w:t>
+      </w:r>
+      <w:r>
+        <w:rPr>
+          <w:color w:val="C00000"/>
+          <w:lang w:val="en-US"/>
+        </w:rPr>
+        <w:t>git checkout develope</w:t>
+      </w:r>
+    </w:p>
+    <w:p>
+      <w:pPr>
+        <w:rPr>
+          <w:color w:val="C00000"/>
+          <w:lang w:val="en-US"/>
+        </w:rPr>
+      </w:pPr>
+      <w:r>
+        <w:rPr>
+          <w:color w:val="C00000"/>
+          <w:lang w:val="en-US"/>
+        </w:rPr>
+        <w:t>Switched to branch 'develope'</w:t>
+      </w:r>
+    </w:p>
+    <w:p>
+      <w:pPr>
+        <w:rPr>
+          <w:lang w:val="en-US"/>
+        </w:rPr>
+      </w:pPr>
+      <w:r>
+        <w:rPr>
+          <w:lang w:val="en-US"/>
+        </w:rPr>
+        <w:t>M       .idea/workspace.xml</w:t>
+      </w:r>
+    </w:p>
+    <w:p>
+      <w:pPr>
+        <w:rPr>
+          <w:lang w:val="en-US"/>
+        </w:rPr>
+      </w:pPr>
+      <w:r>
+        <w:rPr>
+          <w:lang w:val="en-US"/>
+        </w:rPr>
+        <w:t>M       Git.docx</w:t>
+      </w:r>
+    </w:p>
+    <w:p>
+      <w:pPr>
+        <w:rPr>
+          <w:lang w:val="en-US"/>
+        </w:rPr>
+      </w:pPr>
+    </w:p>
+    <w:p>
+      <w:pPr>
+        <w:rPr>
+          <w:color w:val="C00000"/>
+          <w:lang w:val="en-US"/>
+        </w:rPr>
+      </w:pPr>
+      <w:r>
+        <w:rPr>
+          <w:lang w:val="en-US"/>
+        </w:rPr>
+        <w:t>C:\xampp\htdocs\easy_git&gt;</w:t>
+      </w:r>
+      <w:r>
+        <w:rPr>
+          <w:color w:val="C00000"/>
+          <w:lang w:val="en-US"/>
+        </w:rPr>
+        <w:t>git status</w:t>
+      </w:r>
+    </w:p>
+    <w:p>
+      <w:pPr>
+        <w:rPr>
+          <w:lang w:val="en-US"/>
+        </w:rPr>
+      </w:pPr>
+      <w:r>
+        <w:rPr>
+          <w:lang w:val="en-US"/>
+        </w:rPr>
+        <w:t>On branch develope</w:t>
+      </w:r>
+    </w:p>
+    <w:p>
+      <w:pPr>
+        <w:rPr>
+          <w:lang w:val="en-US"/>
+        </w:rPr>
+      </w:pPr>
+      <w:r>
+        <w:rPr>
+          <w:lang w:val="en-US"/>
+        </w:rPr>
+        <w:t>Changes not staged for commit:</w:t>
+      </w:r>
+    </w:p>
+    <w:p>
+      <w:pPr>
+        <w:rPr>
+          <w:lang w:val="en-US"/>
+        </w:rPr>
+      </w:pPr>
+      <w:r>
+        <w:rPr>
+          <w:lang w:val="en-US"/>
+        </w:rPr>
+        <w:t xml:space="preserve">  (use "git add &lt;file&gt;..." to update what will be committed)</w:t>
+      </w:r>
+    </w:p>
+    <w:p>
+      <w:pPr>
+        <w:rPr>
+          <w:lang w:val="en-US"/>
+        </w:rPr>
+      </w:pPr>
+      <w:r>
+        <w:rPr>
+          <w:lang w:val="en-US"/>
+        </w:rPr>
+        <w:t xml:space="preserve">  (use "git checkout -- &lt;file&gt;..." to discard changes in working directory)</w:t>
+      </w:r>
+    </w:p>
+    <w:p>
+      <w:pPr>
+        <w:rPr>
+          <w:lang w:val="en-US"/>
+        </w:rPr>
+      </w:pPr>
+    </w:p>
+    <w:p>
+      <w:pPr>
+        <w:rPr>
+          <w:lang w:val="en-US"/>
+        </w:rPr>
+      </w:pPr>
+      <w:r>
+        <w:rPr>
+          <w:lang w:val="en-US"/>
+        </w:rPr>
+        <w:t xml:space="preserve">        modified:   .idea/workspace.xml</w:t>
+      </w:r>
+    </w:p>
+    <w:p>
+      <w:pPr>
+        <w:rPr>
+          <w:lang w:val="en-US"/>
+        </w:rPr>
+      </w:pPr>
+      <w:r>
+        <w:rPr>
+          <w:lang w:val="en-US"/>
+        </w:rPr>
+        <w:t xml:space="preserve">        modified:   Git.docx</w:t>
+      </w:r>
+    </w:p>
+    <w:p>
+      <w:pPr>
+        <w:rPr>
+          <w:lang w:val="en-US"/>
+        </w:rPr>
+      </w:pPr>
+      <w:r>
+        <w:rPr>
+          <w:lang w:val="en-US"/>
+        </w:rPr>
+        <w:t>no changes added to commit (use "git add" and/or "git commit -a")</w:t>
+      </w:r>
+    </w:p>
+    <w:p>
+      <w:pPr>
+        <w:rPr>
+          <w:color w:val="C00000"/>
+          <w:lang w:val="en-US"/>
+        </w:rPr>
+      </w:pPr>
+      <w:r>
+        <w:rPr>
+          <w:lang w:val="en-US"/>
+        </w:rPr>
+        <w:t>C:\xampp\htdocs\easy_git&gt;</w:t>
+      </w:r>
+      <w:r>
+        <w:rPr>
+          <w:color w:val="C00000"/>
+          <w:lang w:val="en-US"/>
+        </w:rPr>
+        <w:t>git branch</w:t>
+      </w:r>
+    </w:p>
+    <w:p>
+      <w:pPr>
+        <w:rPr>
+          <w:color w:val="C00000"/>
+          <w:lang w:val="en-US"/>
+        </w:rPr>
+      </w:pPr>
+      <w:r>
+        <w:rPr>
+          <w:color w:val="C00000"/>
+          <w:lang w:val="en-US"/>
+        </w:rPr>
+        <w:t>* develope</w:t>
+      </w:r>
+    </w:p>
+    <w:p>
+      <w:pPr>
+        <w:rPr>
+          <w:lang w:val="en-US"/>
+        </w:rPr>
+      </w:pPr>
+      <w:r>
+        <w:rPr>
+          <w:lang w:val="en-US"/>
+        </w:rPr>
+        <w:t xml:space="preserve">  master</w:t>
+      </w:r>
+    </w:p>
+    <w:p>
+      <w:r>
+        <w:lastRenderedPageBreak/>
+        <w:t xml:space="preserve">Så ændrer vi for første gange I development </w:t>
+      </w:r>
+      <w:r>
+        <w:t>scratch.txt fil som neden for og gemmer filen</w:t>
+      </w:r>
+    </w:p>
+    <w:p>
+      <w:pPr>
+        <w:pStyle w:val="HTMLPreformatted"/>
+        <w:shd w:val="clear" w:color="auto" w:fill="2B2B2B"/>
+        <w:rPr>
+          <w:color w:val="A9B7C6"/>
+          <w:lang w:val="en-US"/>
+        </w:rPr>
+      </w:pPr>
+      <w:r>
+        <w:rPr>
+          <w:color w:val="A9B7C6"/>
+          <w:lang w:val="en-US"/>
+        </w:rPr>
+        <w:t>Developement version</w:t>
+      </w:r>
+      <w:r>
+        <w:rPr>
+          <w:color w:val="A9B7C6"/>
+          <w:lang w:val="en-US"/>
+        </w:rPr>
+        <w:br/>
+        <w:t>i 'develop branch' changed for first time</w:t>
+      </w:r>
+    </w:p>
+    <w:p/>
+    <w:p>
+      <w:pPr>
+        <w:rPr>
+          <w:color w:val="C00000"/>
+        </w:rPr>
+      </w:pPr>
+      <w:r>
+        <w:t xml:space="preserve">Laver nu en </w:t>
+      </w:r>
+      <w:r>
+        <w:t>C:\xampp\htdocs\easy_git&gt;</w:t>
+      </w:r>
+      <w:r>
+        <w:rPr>
+          <w:color w:val="C00000"/>
+        </w:rPr>
+        <w:t>git status</w:t>
+      </w:r>
+    </w:p>
+    <w:p>
+      <w:pPr>
+        <w:rPr>
+          <w:color w:val="C00000"/>
+          <w:lang w:val="en-US"/>
+        </w:rPr>
+      </w:pPr>
+      <w:r>
+        <w:rPr>
+          <w:color w:val="C00000"/>
+          <w:lang w:val="en-US"/>
+        </w:rPr>
+        <w:t>On branch develope</w:t>
+      </w:r>
+    </w:p>
+    <w:p>
+      <w:pPr>
+        <w:rPr>
+          <w:lang w:val="en-US"/>
+        </w:rPr>
+      </w:pPr>
+      <w:r>
+        <w:rPr>
+          <w:lang w:val="en-US"/>
+        </w:rPr>
+        <w:t xml:space="preserve">        modified:   development/</w:t>
+      </w:r>
+      <w:r>
+        <w:rPr>
+          <w:color w:val="C00000"/>
+          <w:lang w:val="en-US"/>
+        </w:rPr>
+        <w:t>scratch.txt</w:t>
+      </w:r>
+    </w:p>
+    <w:p>
+      <w:pPr>
+        <w:rPr>
+          <w:lang w:val="en-US"/>
+        </w:rPr>
+      </w:pPr>
+      <w:r>
+        <w:rPr>
+          <w:lang w:val="en-US"/>
+        </w:rPr>
+        <w:t>no changes added to commit (use "git add" and/or "git commit -a")</w:t>
+      </w:r>
+    </w:p>
+    <w:p>
+      <w:pPr>
+        <w:rPr>
+          <w:lang w:val="en-US"/>
+        </w:rPr>
+      </w:pPr>
+      <w:r>
+        <w:rPr>
+          <w:lang w:val="en-US"/>
+        </w:rPr>
+        <w:t>Nu kommiter vi via:</w:t>
+      </w:r>
+    </w:p>
+    <w:p>
+      <w:pPr>
+        <w:rPr>
+          <w:color w:val="C00000"/>
+          <w:lang w:val="en-US"/>
+        </w:rPr>
+      </w:pPr>
+      <w:r>
+        <w:rPr>
+          <w:lang w:val="en-US"/>
+        </w:rPr>
+        <w:t>C:\xampp\htdocs\easy_git&gt;</w:t>
+      </w:r>
+      <w:r>
+        <w:rPr>
+          <w:color w:val="C00000"/>
+          <w:lang w:val="en-US"/>
+        </w:rPr>
+        <w:t>git commit -am "Added something new"</w:t>
+      </w:r>
+    </w:p>
+    <w:p>
+      <w:pPr>
+        <w:rPr>
+          <w:lang w:val="en-US"/>
+        </w:rPr>
+      </w:pPr>
+      <w:r>
+        <w:rPr>
+          <w:lang w:val="en-US"/>
+        </w:rPr>
+        <w:t>warning: LF will be replaced by CRLF in .idea/workspace.xml.</w:t>
+      </w:r>
+    </w:p>
+    <w:p>
+      <w:pPr>
+        <w:rPr>
+          <w:lang w:val="en-US"/>
+        </w:rPr>
+      </w:pPr>
+      <w:r>
+        <w:rPr>
+          <w:lang w:val="en-US"/>
+        </w:rPr>
+        <w:t>The file will have its original line endings in your working directory</w:t>
+      </w:r>
+    </w:p>
+    <w:p>
+      <w:pPr>
+        <w:rPr>
+          <w:lang w:val="en-US"/>
+        </w:rPr>
+      </w:pPr>
+      <w:r>
+        <w:rPr>
+          <w:lang w:val="en-US"/>
+        </w:rPr>
+        <w:t>[develope c4d57d5] Added something new</w:t>
+      </w:r>
+    </w:p>
+    <w:p>
+      <w:pPr>
+        <w:rPr>
+          <w:lang w:val="en-US"/>
+        </w:rPr>
+      </w:pPr>
+      <w:r>
+        <w:rPr>
+          <w:lang w:val="en-US"/>
+        </w:rPr>
+        <w:t xml:space="preserve"> 3 files changed, 21 insertions(+), 16 deletions(-)</w:t>
+      </w:r>
+    </w:p>
+    <w:p>
+      <w:pPr>
+        <w:rPr>
+          <w:lang w:val="en-US"/>
+        </w:rPr>
+      </w:pPr>
+      <w:r>
+        <w:rPr>
+          <w:lang w:val="en-US"/>
+        </w:rPr>
+        <w:t xml:space="preserve"> rewrite Git.docx (78%)</w:t>
+      </w:r>
+    </w:p>
+    <w:p>
+      <w:pPr>
+        <w:rPr>
+          <w:lang w:val="en-US"/>
+        </w:rPr>
+      </w:pPr>
+    </w:p>
+    <w:p>
+      <w:pPr>
+        <w:rPr>
+          <w:color w:val="C00000"/>
+          <w:lang w:val="en-US"/>
+        </w:rPr>
+      </w:pPr>
+      <w:r>
+        <w:rPr>
+          <w:lang w:val="en-US"/>
+        </w:rPr>
+        <w:t>C:\xampp\htdocs\easy_git&gt;</w:t>
+      </w:r>
+      <w:r>
+        <w:rPr>
+          <w:color w:val="C00000"/>
+          <w:lang w:val="en-US"/>
+        </w:rPr>
+        <w:t>git log</w:t>
+      </w:r>
+    </w:p>
+    <w:p>
+      <w:pPr>
+        <w:rPr>
+          <w:lang w:val="en-US"/>
+        </w:rPr>
+      </w:pPr>
+      <w:r>
+        <w:rPr>
+          <w:lang w:val="en-US"/>
+        </w:rPr>
+        <w:t>commit c4d57d51a6c46216c9b9fd50b4efb819758448b7 (HEAD -&gt; develope)</w:t>
+      </w:r>
+    </w:p>
+    <w:p>
+      <w:pPr>
+        <w:rPr>
+          <w:lang w:val="en-US"/>
+        </w:rPr>
+      </w:pPr>
+      <w:r>
+        <w:rPr>
+          <w:lang w:val="en-US"/>
+        </w:rPr>
+        <w:t>Author: hofa &lt;fara@yahoo.dk&gt;</w:t>
+      </w:r>
+    </w:p>
+    <w:p>
+      <w:pPr>
+        <w:rPr>
+          <w:lang w:val="en-US"/>
+        </w:rPr>
+      </w:pPr>
+      <w:r>
+        <w:rPr>
+          <w:lang w:val="en-US"/>
+        </w:rPr>
+        <w:t>Date:   Wed Aug 7 14:24:51 2019 +0200</w:t>
+      </w:r>
+    </w:p>
+    <w:p>
+      <w:pPr>
+        <w:rPr>
+          <w:color w:val="C00000"/>
+          <w:lang w:val="en-US"/>
+        </w:rPr>
+      </w:pPr>
+      <w:r>
+        <w:rPr>
+          <w:lang w:val="en-US"/>
+        </w:rPr>
+        <w:t xml:space="preserve"> </w:t>
+      </w:r>
+      <w:r>
+        <w:rPr>
+          <w:color w:val="C00000"/>
+          <w:lang w:val="en-US"/>
+        </w:rPr>
+        <w:t>Added something new</w:t>
+      </w:r>
+    </w:p>
+    <w:p>
+      <w:pPr>
+        <w:rPr>
+          <w:lang w:val="en-US"/>
+        </w:rPr>
+      </w:pPr>
+      <w:r>
+        <w:rPr>
+          <w:lang w:val="en-US"/>
+        </w:rPr>
+        <w:t>commit ec9cca4f62ee6f55d720a91549f6756e1e103c35 (origin/master, master)</w:t>
+      </w:r>
+    </w:p>
+    <w:p>
+      <w:pPr>
+        <w:rPr>
+          <w:lang w:val="en-US"/>
+        </w:rPr>
+      </w:pPr>
+      <w:r>
+        <w:rPr>
+          <w:lang w:val="en-US"/>
+        </w:rPr>
+        <w:t>Author: hofa &lt;fara@yahoo.dk&gt;</w:t>
+      </w:r>
+    </w:p>
+    <w:p>
+      <w:pPr>
+        <w:rPr>
+          <w:lang w:val="en-US"/>
+        </w:rPr>
+      </w:pPr>
+      <w:r>
+        <w:rPr>
+          <w:lang w:val="en-US"/>
+        </w:rPr>
+        <w:t>Date:   Wed Aug 7 13:57:13 2019 +0200</w:t>
+      </w:r>
+    </w:p>
+    <w:p>
+      <w:pPr>
+        <w:rPr>
+          <w:lang w:val="en-US"/>
+        </w:rPr>
+      </w:pPr>
+      <w:r>
+        <w:rPr>
+          <w:lang w:val="en-US"/>
+        </w:rPr>
+        <w:t>Intiial Commit</w:t>
+      </w:r>
+    </w:p>
+    <w:p>
+      <w:pPr>
+        <w:pStyle w:val="Heading1"/>
+        <w:rPr>
+          <w:lang w:val="en-US"/>
+        </w:rPr>
+      </w:pPr>
+      <w:r>
+        <w:rPr>
+          <w:lang w:val="en-US"/>
+        </w:rPr>
+        <w:t>Nu tilbage til master branch</w:t>
+      </w:r>
+    </w:p>
+    <w:p>
+      <w:pPr>
+        <w:rPr>
+          <w:lang w:val="en-US"/>
+        </w:rPr>
+      </w:pPr>
+      <w:r>
+        <w:rPr>
+          <w:lang w:val="en-US"/>
+        </w:rPr>
+        <w:t>C:\xampp\htdocs\easy_git&gt;</w:t>
+      </w:r>
+      <w:r>
+        <w:rPr>
+          <w:color w:val="C00000"/>
+          <w:lang w:val="en-US"/>
+        </w:rPr>
+        <w:t>git checkout master</w:t>
+      </w:r>
+    </w:p>
+    <w:p>
+      <w:pPr>
+        <w:rPr>
+          <w:lang w:val="en-US"/>
+        </w:rPr>
+      </w:pPr>
+      <w:r>
+        <w:rPr>
+          <w:lang w:val="en-US"/>
+        </w:rPr>
+        <w:lastRenderedPageBreak/>
+        <w:t>Unlink of file 'Git.docx' failed. Should I try again? (y/n) n</w:t>
+      </w:r>
+    </w:p>
+    <w:p>
+      <w:pPr>
+        <w:rPr>
+          <w:lang w:val="en-US"/>
+        </w:rPr>
+      </w:pPr>
+      <w:r>
+        <w:rPr>
+          <w:lang w:val="en-US"/>
+        </w:rPr>
+        <w:t>error: unable to unlink old 'Git.docx': Invalid argument</w:t>
+      </w:r>
+    </w:p>
+    <w:p>
+      <w:pPr>
+        <w:rPr>
+          <w:lang w:val="en-US"/>
+        </w:rPr>
+      </w:pPr>
+      <w:r>
+        <w:rPr>
+          <w:lang w:val="en-US"/>
+        </w:rPr>
+        <w:t>Switched to branch 'master'</w:t>
+      </w:r>
+    </w:p>
+    <w:p>
+      <w:pPr>
+        <w:rPr>
+          <w:lang w:val="en-US"/>
+        </w:rPr>
+      </w:pPr>
+      <w:r>
+        <w:rPr>
+          <w:lang w:val="en-US"/>
+        </w:rPr>
+        <w:t>M       Git.docx</w:t>
+      </w:r>
+    </w:p>
+    <w:p>
+      <w:pPr>
+        <w:rPr>
+          <w:lang w:val="en-US"/>
+        </w:rPr>
+      </w:pPr>
+      <w:r>
+        <w:rPr>
+          <w:lang w:val="en-US"/>
+        </w:rPr>
+        <w:t>Your branch is up to date with 'origin/master'.</w:t>
+      </w:r>
+    </w:p>
+    <w:p>
+      <w:pPr>
+        <w:pStyle w:val="Heading1"/>
+        <w:rPr>
+          <w:lang w:val="en-US"/>
+        </w:rPr>
+      </w:pPr>
+      <w:r>
+        <w:rPr>
+          <w:lang w:val="en-US"/>
+        </w:rPr>
+        <w:t>Tester</w:t>
+      </w:r>
+    </w:p>
+    <w:p>
+      <w:pPr>
+        <w:rPr>
+          <w:color w:val="C00000"/>
+          <w:lang w:val="en-US"/>
+        </w:rPr>
+      </w:pPr>
+      <w:r>
+        <w:rPr>
+          <w:lang w:val="en-US"/>
+        </w:rPr>
+        <w:t>C:\xampp\htdocs\easy_git&gt;</w:t>
+      </w:r>
+      <w:r>
+        <w:rPr>
+          <w:color w:val="C00000"/>
+          <w:lang w:val="en-US"/>
+        </w:rPr>
+        <w:t>git branch</w:t>
+      </w:r>
+    </w:p>
+    <w:p>
+      <w:pPr>
+        <w:rPr>
+          <w:lang w:val="en-US"/>
+        </w:rPr>
+      </w:pPr>
+      <w:r>
+        <w:rPr>
+          <w:lang w:val="en-US"/>
+        </w:rPr>
+        <w:t xml:space="preserve">  develope</w:t>
+      </w:r>
+    </w:p>
+    <w:p>
+      <w:pPr>
+        <w:rPr>
+          <w:color w:val="C00000"/>
+          <w:lang w:val="en-US"/>
+        </w:rPr>
+      </w:pPr>
+      <w:r>
+        <w:rPr>
+          <w:color w:val="C00000"/>
+          <w:lang w:val="en-US"/>
+        </w:rPr>
+        <w:t>* master</w:t>
+      </w:r>
+    </w:p>
+    <w:p>
+      <w:r>
+        <w:t xml:space="preserve">Hvis vi kigger I </w:t>
+      </w:r>
+      <w:r>
+        <w:t xml:space="preserve">filen </w:t>
+      </w:r>
+      <w:r>
+        <w:rPr>
+          <w:color w:val="C00000"/>
+        </w:rPr>
+        <w:t xml:space="preserve">scrtch.txt </w:t>
+      </w:r>
+      <w:r>
+        <w:t>fil, denne er ikke ændret i *master branch</w:t>
       </w:r>
     </w:p>
     <w:p>
@@ -22,6 +2237,100 @@
     </w:sectPr>
   </w:body>
 </w:document>
+</file>
+
+<file path=word/numbering.xml><?xml version="1.0" encoding="utf-8"?>
+<w:numbering xmlns:wpc="http://schemas.microsoft.com/office/word/2010/wordprocessingCanvas" xmlns:mc="http://schemas.openxmlformats.org/markup-compatibility/2006" xmlns:o="urn:schemas-microsoft-com:office:office" xmlns:r="http://schemas.openxmlformats.org/officeDocument/2006/relationships" xmlns:m="http://schemas.openxmlformats.org/officeDocument/2006/math" xmlns:v="urn:schemas-microsoft-com:vml" xmlns:wp14="http://schemas.microsoft.com/office/word/2010/wordprocessingDrawing" xmlns:wp="http://schemas.openxmlformats.org/drawingml/2006/wordprocessingDrawing" xmlns:w10="urn:schemas-microsoft-com:office:word" xmlns:w="http://schemas.openxmlformats.org/wordprocessingml/2006/main" xmlns:w14="http://schemas.microsoft.com/office/word/2010/wordml" xmlns:wpg="http://schemas.microsoft.com/office/word/2010/wordprocessingGroup" xmlns:wpi="http://schemas.microsoft.com/office/word/2010/wordprocessingInk" xmlns:wne="http://schemas.microsoft.com/office/word/2006/wordml" xmlns:wps="http://schemas.microsoft.com/office/word/2010/wordprocessingShape" mc:Ignorable="w14 wp14">
+  <w:abstractNum w:abstractNumId="0">
+    <w:nsid w:val="4CBF7E86"/>
+    <w:multiLevelType w:val="hybridMultilevel"/>
+    <w:tmpl w:val="EA624BCA"/>
+    <w:lvl w:ilvl="0" w:tplc="0406000F">
+      <w:start w:val="1"/>
+      <w:numFmt w:val="decimal"/>
+      <w:lvlText w:val="%1."/>
+      <w:lvlJc w:val="left"/>
+      <w:pPr>
+        <w:ind w:left="720" w:hanging="360"/>
+      </w:pPr>
+    </w:lvl>
+    <w:lvl w:ilvl="1" w:tplc="04060019" w:tentative="1">
+      <w:start w:val="1"/>
+      <w:numFmt w:val="lowerLetter"/>
+      <w:lvlText w:val="%2."/>
+      <w:lvlJc w:val="left"/>
+      <w:pPr>
+        <w:ind w:left="1440" w:hanging="360"/>
+      </w:pPr>
+    </w:lvl>
+    <w:lvl w:ilvl="2" w:tplc="0406001B" w:tentative="1">
+      <w:start w:val="1"/>
+      <w:numFmt w:val="lowerRoman"/>
+      <w:lvlText w:val="%3."/>
+      <w:lvlJc w:val="right"/>
+      <w:pPr>
+        <w:ind w:left="2160" w:hanging="180"/>
+      </w:pPr>
+    </w:lvl>
+    <w:lvl w:ilvl="3" w:tplc="0406000F" w:tentative="1">
+      <w:start w:val="1"/>
+      <w:numFmt w:val="decimal"/>
+      <w:lvlText w:val="%4."/>
+      <w:lvlJc w:val="left"/>
+      <w:pPr>
+        <w:ind w:left="2880" w:hanging="360"/>
+      </w:pPr>
+    </w:lvl>
+    <w:lvl w:ilvl="4" w:tplc="04060019" w:tentative="1">
+      <w:start w:val="1"/>
+      <w:numFmt w:val="lowerLetter"/>
+      <w:lvlText w:val="%5."/>
+      <w:lvlJc w:val="left"/>
+      <w:pPr>
+        <w:ind w:left="3600" w:hanging="360"/>
+      </w:pPr>
+    </w:lvl>
+    <w:lvl w:ilvl="5" w:tplc="0406001B" w:tentative="1">
+      <w:start w:val="1"/>
+      <w:numFmt w:val="lowerRoman"/>
+      <w:lvlText w:val="%6."/>
+      <w:lvlJc w:val="right"/>
+      <w:pPr>
+        <w:ind w:left="4320" w:hanging="180"/>
+      </w:pPr>
+    </w:lvl>
+    <w:lvl w:ilvl="6" w:tplc="0406000F" w:tentative="1">
+      <w:start w:val="1"/>
+      <w:numFmt w:val="decimal"/>
+      <w:lvlText w:val="%7."/>
+      <w:lvlJc w:val="left"/>
+      <w:pPr>
+        <w:ind w:left="5040" w:hanging="360"/>
+      </w:pPr>
+    </w:lvl>
+    <w:lvl w:ilvl="7" w:tplc="04060019" w:tentative="1">
+      <w:start w:val="1"/>
+      <w:numFmt w:val="lowerLetter"/>
+      <w:lvlText w:val="%8."/>
+      <w:lvlJc w:val="left"/>
+      <w:pPr>
+        <w:ind w:left="5760" w:hanging="360"/>
+      </w:pPr>
+    </w:lvl>
+    <w:lvl w:ilvl="8" w:tplc="0406001B" w:tentative="1">
+      <w:start w:val="1"/>
+      <w:numFmt w:val="lowerRoman"/>
+      <w:lvlText w:val="%9."/>
+      <w:lvlJc w:val="right"/>
+      <w:pPr>
+        <w:ind w:left="6480" w:hanging="180"/>
+      </w:pPr>
+    </w:lvl>
+  </w:abstractNum>
+  <w:num w:numId="1">
+    <w:abstractNumId w:val="0"/>
+  </w:num>
+</w:numbering>
 </file>
 
 <file path=word/styles.xml><?xml version="1.0" encoding="utf-8"?>
@@ -184,6 +2493,29 @@
     <w:name w:val="Normal"/>
     <w:qFormat/>
   </w:style>
+  <w:style w:type="paragraph" w:styleId="Heading1">
+    <w:name w:val="heading 1"/>
+    <w:basedOn w:val="Normal"/>
+    <w:next w:val="Normal"/>
+    <w:link w:val="Heading1Char"/>
+    <w:uiPriority w:val="9"/>
+    <w:qFormat/>
+    <w:rsid w:val="005B4CF8"/>
+    <w:pPr>
+      <w:keepNext/>
+      <w:keepLines/>
+      <w:spacing w:before="480" w:after="0"/>
+      <w:outlineLvl w:val="0"/>
+    </w:pPr>
+    <w:rPr>
+      <w:rFonts w:asciiTheme="majorHAnsi" w:eastAsiaTheme="majorEastAsia" w:hAnsiTheme="majorHAnsi" w:cstheme="majorBidi"/>
+      <w:b/>
+      <w:bCs/>
+      <w:color w:val="365F91" w:themeColor="accent1" w:themeShade="BF"/>
+      <w:sz w:val="28"/>
+      <w:szCs w:val="28"/>
+    </w:rPr>
+  </w:style>
   <w:style w:type="character" w:default="1" w:styleId="DefaultParagraphFont">
     <w:name w:val="Default Paragraph Font"/>
     <w:uiPriority w:val="1"/>
@@ -248,6 +2580,103 @@
       <w:kern w:val="28"/>
       <w:sz w:val="52"/>
       <w:szCs w:val="52"/>
+    </w:rPr>
+  </w:style>
+  <w:style w:type="paragraph" w:styleId="HTMLPreformatted">
+    <w:name w:val="HTML Preformatted"/>
+    <w:basedOn w:val="Normal"/>
+    <w:link w:val="HTMLPreformattedChar"/>
+    <w:uiPriority w:val="99"/>
+    <w:semiHidden/>
+    <w:unhideWhenUsed/>
+    <w:rsid w:val="0053698B"/>
+    <w:pPr>
+      <w:tabs>
+        <w:tab w:val="left" w:pos="916"/>
+        <w:tab w:val="left" w:pos="1832"/>
+        <w:tab w:val="left" w:pos="2748"/>
+        <w:tab w:val="left" w:pos="3664"/>
+        <w:tab w:val="left" w:pos="4580"/>
+        <w:tab w:val="left" w:pos="5496"/>
+        <w:tab w:val="left" w:pos="6412"/>
+        <w:tab w:val="left" w:pos="7328"/>
+        <w:tab w:val="left" w:pos="8244"/>
+        <w:tab w:val="left" w:pos="9160"/>
+        <w:tab w:val="left" w:pos="10076"/>
+        <w:tab w:val="left" w:pos="10992"/>
+        <w:tab w:val="left" w:pos="11908"/>
+        <w:tab w:val="left" w:pos="12824"/>
+        <w:tab w:val="left" w:pos="13740"/>
+        <w:tab w:val="left" w:pos="14656"/>
+      </w:tabs>
+      <w:spacing w:after="0" w:line="240" w:lineRule="auto"/>
+    </w:pPr>
+    <w:rPr>
+      <w:rFonts w:ascii="Courier New" w:eastAsia="Times New Roman" w:hAnsi="Courier New" w:cs="Courier New"/>
+      <w:sz w:val="20"/>
+      <w:szCs w:val="20"/>
+      <w:lang w:eastAsia="da-DK"/>
+    </w:rPr>
+  </w:style>
+  <w:style w:type="character" w:customStyle="1" w:styleId="HTMLPreformattedChar">
+    <w:name w:val="HTML Preformatted Char"/>
+    <w:basedOn w:val="DefaultParagraphFont"/>
+    <w:link w:val="HTMLPreformatted"/>
+    <w:uiPriority w:val="99"/>
+    <w:semiHidden/>
+    <w:rsid w:val="0053698B"/>
+    <w:rPr>
+      <w:rFonts w:ascii="Courier New" w:eastAsia="Times New Roman" w:hAnsi="Courier New" w:cs="Courier New"/>
+      <w:sz w:val="20"/>
+      <w:szCs w:val="20"/>
+      <w:lang w:eastAsia="da-DK"/>
+    </w:rPr>
+  </w:style>
+  <w:style w:type="character" w:customStyle="1" w:styleId="user-select-contain">
+    <w:name w:val="user-select-contain"/>
+    <w:basedOn w:val="DefaultParagraphFont"/>
+    <w:rsid w:val="0053698B"/>
+  </w:style>
+  <w:style w:type="character" w:customStyle="1" w:styleId="js-git-clone-help-text">
+    <w:name w:val="js-git-clone-help-text"/>
+    <w:basedOn w:val="DefaultParagraphFont"/>
+    <w:rsid w:val="0053698B"/>
+  </w:style>
+  <w:style w:type="paragraph" w:styleId="ListParagraph">
+    <w:name w:val="List Paragraph"/>
+    <w:basedOn w:val="Normal"/>
+    <w:uiPriority w:val="34"/>
+    <w:qFormat/>
+    <w:rsid w:val="005737FC"/>
+    <w:pPr>
+      <w:ind w:left="720"/>
+      <w:contextualSpacing/>
+    </w:pPr>
+  </w:style>
+  <w:style w:type="character" w:styleId="Hyperlink">
+    <w:name w:val="Hyperlink"/>
+    <w:basedOn w:val="DefaultParagraphFont"/>
+    <w:uiPriority w:val="99"/>
+    <w:unhideWhenUsed/>
+    <w:rsid w:val="00A32ED2"/>
+    <w:rPr>
+      <w:color w:val="0000FF" w:themeColor="hyperlink"/>
+      <w:u w:val="single"/>
+    </w:rPr>
+  </w:style>
+  <w:style w:type="character" w:customStyle="1" w:styleId="Heading1Char">
+    <w:name w:val="Heading 1 Char"/>
+    <w:basedOn w:val="DefaultParagraphFont"/>
+    <w:link w:val="Heading1"/>
+    <w:uiPriority w:val="9"/>
+    <w:rsid w:val="005B4CF8"/>
+    <w:rPr>
+      <w:rFonts w:asciiTheme="majorHAnsi" w:eastAsiaTheme="majorEastAsia" w:hAnsiTheme="majorHAnsi" w:cstheme="majorBidi"/>
+      <w:b/>
+      <w:bCs/>
+      <w:color w:val="365F91" w:themeColor="accent1" w:themeShade="BF"/>
+      <w:sz w:val="28"/>
+      <w:szCs w:val="28"/>
     </w:rPr>
   </w:style>
 </w:styles>
@@ -413,6 +2842,29 @@
     <w:name w:val="Normal"/>
     <w:qFormat/>
   </w:style>
+  <w:style w:type="paragraph" w:styleId="Heading1">
+    <w:name w:val="heading 1"/>
+    <w:basedOn w:val="Normal"/>
+    <w:next w:val="Normal"/>
+    <w:link w:val="Heading1Char"/>
+    <w:uiPriority w:val="9"/>
+    <w:qFormat/>
+    <w:rsid w:val="005B4CF8"/>
+    <w:pPr>
+      <w:keepNext/>
+      <w:keepLines/>
+      <w:spacing w:before="480" w:after="0"/>
+      <w:outlineLvl w:val="0"/>
+    </w:pPr>
+    <w:rPr>
+      <w:rFonts w:asciiTheme="majorHAnsi" w:eastAsiaTheme="majorEastAsia" w:hAnsiTheme="majorHAnsi" w:cstheme="majorBidi"/>
+      <w:b/>
+      <w:bCs/>
+      <w:color w:val="365F91" w:themeColor="accent1" w:themeShade="BF"/>
+      <w:sz w:val="28"/>
+      <w:szCs w:val="28"/>
+    </w:rPr>
+  </w:style>
   <w:style w:type="character" w:default="1" w:styleId="DefaultParagraphFont">
     <w:name w:val="Default Paragraph Font"/>
     <w:uiPriority w:val="1"/>
@@ -477,6 +2929,103 @@
       <w:kern w:val="28"/>
       <w:sz w:val="52"/>
       <w:szCs w:val="52"/>
+    </w:rPr>
+  </w:style>
+  <w:style w:type="paragraph" w:styleId="HTMLPreformatted">
+    <w:name w:val="HTML Preformatted"/>
+    <w:basedOn w:val="Normal"/>
+    <w:link w:val="HTMLPreformattedChar"/>
+    <w:uiPriority w:val="99"/>
+    <w:semiHidden/>
+    <w:unhideWhenUsed/>
+    <w:rsid w:val="0053698B"/>
+    <w:pPr>
+      <w:tabs>
+        <w:tab w:val="left" w:pos="916"/>
+        <w:tab w:val="left" w:pos="1832"/>
+        <w:tab w:val="left" w:pos="2748"/>
+        <w:tab w:val="left" w:pos="3664"/>
+        <w:tab w:val="left" w:pos="4580"/>
+        <w:tab w:val="left" w:pos="5496"/>
+        <w:tab w:val="left" w:pos="6412"/>
+        <w:tab w:val="left" w:pos="7328"/>
+        <w:tab w:val="left" w:pos="8244"/>
+        <w:tab w:val="left" w:pos="9160"/>
+        <w:tab w:val="left" w:pos="10076"/>
+        <w:tab w:val="left" w:pos="10992"/>
+        <w:tab w:val="left" w:pos="11908"/>
+        <w:tab w:val="left" w:pos="12824"/>
+        <w:tab w:val="left" w:pos="13740"/>
+        <w:tab w:val="left" w:pos="14656"/>
+      </w:tabs>
+      <w:spacing w:after="0" w:line="240" w:lineRule="auto"/>
+    </w:pPr>
+    <w:rPr>
+      <w:rFonts w:ascii="Courier New" w:eastAsia="Times New Roman" w:hAnsi="Courier New" w:cs="Courier New"/>
+      <w:sz w:val="20"/>
+      <w:szCs w:val="20"/>
+      <w:lang w:eastAsia="da-DK"/>
+    </w:rPr>
+  </w:style>
+  <w:style w:type="character" w:customStyle="1" w:styleId="HTMLPreformattedChar">
+    <w:name w:val="HTML Preformatted Char"/>
+    <w:basedOn w:val="DefaultParagraphFont"/>
+    <w:link w:val="HTMLPreformatted"/>
+    <w:uiPriority w:val="99"/>
+    <w:semiHidden/>
+    <w:rsid w:val="0053698B"/>
+    <w:rPr>
+      <w:rFonts w:ascii="Courier New" w:eastAsia="Times New Roman" w:hAnsi="Courier New" w:cs="Courier New"/>
+      <w:sz w:val="20"/>
+      <w:szCs w:val="20"/>
+      <w:lang w:eastAsia="da-DK"/>
+    </w:rPr>
+  </w:style>
+  <w:style w:type="character" w:customStyle="1" w:styleId="user-select-contain">
+    <w:name w:val="user-select-contain"/>
+    <w:basedOn w:val="DefaultParagraphFont"/>
+    <w:rsid w:val="0053698B"/>
+  </w:style>
+  <w:style w:type="character" w:customStyle="1" w:styleId="js-git-clone-help-text">
+    <w:name w:val="js-git-clone-help-text"/>
+    <w:basedOn w:val="DefaultParagraphFont"/>
+    <w:rsid w:val="0053698B"/>
+  </w:style>
+  <w:style w:type="paragraph" w:styleId="ListParagraph">
+    <w:name w:val="List Paragraph"/>
+    <w:basedOn w:val="Normal"/>
+    <w:uiPriority w:val="34"/>
+    <w:qFormat/>
+    <w:rsid w:val="005737FC"/>
+    <w:pPr>
+      <w:ind w:left="720"/>
+      <w:contextualSpacing/>
+    </w:pPr>
+  </w:style>
+  <w:style w:type="character" w:styleId="Hyperlink">
+    <w:name w:val="Hyperlink"/>
+    <w:basedOn w:val="DefaultParagraphFont"/>
+    <w:uiPriority w:val="99"/>
+    <w:unhideWhenUsed/>
+    <w:rsid w:val="00A32ED2"/>
+    <w:rPr>
+      <w:color w:val="0000FF" w:themeColor="hyperlink"/>
+      <w:u w:val="single"/>
+    </w:rPr>
+  </w:style>
+  <w:style w:type="character" w:customStyle="1" w:styleId="Heading1Char">
+    <w:name w:val="Heading 1 Char"/>
+    <w:basedOn w:val="DefaultParagraphFont"/>
+    <w:link w:val="Heading1"/>
+    <w:uiPriority w:val="9"/>
+    <w:rsid w:val="005B4CF8"/>
+    <w:rPr>
+      <w:rFonts w:asciiTheme="majorHAnsi" w:eastAsiaTheme="majorEastAsia" w:hAnsiTheme="majorHAnsi" w:cstheme="majorBidi"/>
+      <w:b/>
+      <w:bCs/>
+      <w:color w:val="365F91" w:themeColor="accent1" w:themeShade="BF"/>
+      <w:sz w:val="28"/>
+      <w:szCs w:val="28"/>
     </w:rPr>
   </w:style>
 </w:styles>

</xml_diff>

<commit_message>
is commited after change
</commit_message>
<xml_diff>
--- a/Git.docx
+++ b/Git.docx
@@ -5,8 +5,14 @@
     <w:p>
       <w:pPr>
         <w:pStyle w:val="Title"/>
-      </w:pPr>
-      <w:r>
+        <w:rPr>
+          <w:lang w:val="en-US"/>
+        </w:rPr>
+      </w:pPr>
+      <w:r>
+        <w:rPr>
+          <w:lang w:val="en-US"/>
+        </w:rPr>
         <w:t>Git- Working with branches</w:t>
       </w:r>
     </w:p>
@@ -1372,11 +1378,13 @@
       <w:pPr>
         <w:rPr>
           <w:color w:val="C00000"/>
-        </w:rPr>
-      </w:pPr>
-      <w:r>
-        <w:rPr>
-          <w:color w:val="C00000"/>
+          <w:lang w:val="en-US"/>
+        </w:rPr>
+      </w:pPr>
+      <w:r>
+        <w:rPr>
+          <w:color w:val="C00000"/>
+          <w:lang w:val="en-US"/>
         </w:rPr>
         <w:t>* master</w:t>
       </w:r>
@@ -1680,27 +1688,17 @@
       <w:pPr>
         <w:rPr>
           <w:color w:val="C00000"/>
-          <w:lang w:val="en-US"/>
-        </w:rPr>
-      </w:pPr>
-      <w:r>
-        <w:rPr>
-          <w:color w:val="C00000"/>
-          <w:lang w:val="en-US"/>
+        </w:rPr>
+      </w:pPr>
+      <w:r>
+        <w:rPr>
+          <w:color w:val="C00000"/>
         </w:rPr>
         <w:t>* develope</w:t>
       </w:r>
     </w:p>
     <w:p>
-      <w:pPr>
-        <w:rPr>
-          <w:lang w:val="en-US"/>
-        </w:rPr>
-      </w:pPr>
-      <w:r>
-        <w:rPr>
-          <w:lang w:val="en-US"/>
-        </w:rPr>
+      <w:r>
         <w:t xml:space="preserve">  master</w:t>
       </w:r>
     </w:p>
@@ -1738,18 +1736,21 @@
         <w:t>i 'develop branch' changed for first time</w:t>
       </w:r>
     </w:p>
-    <w:p/>
-    <w:p>
-      <w:pPr>
-        <w:rPr>
-          <w:color w:val="C00000"/>
-        </w:rPr>
-      </w:pPr>
-      <w:r>
-        <w:t xml:space="preserve">Laver nu en </w:t>
-      </w:r>
-      <w:r>
-        <w:t>C:\xampp\htdocs\easy_git&gt;</w:t>
+    <w:p>
+      <w:pPr>
+        <w:rPr>
+          <w:lang w:val="en-US"/>
+        </w:rPr>
+      </w:pPr>
+    </w:p>
+    <w:p>
+      <w:pPr>
+        <w:rPr>
+          <w:color w:val="C00000"/>
+        </w:rPr>
+      </w:pPr>
+      <w:r>
+        <w:t>Laver nu en C:\xampp\htdocs\easy_git&gt;</w:t>
       </w:r>
       <w:r>
         <w:rPr>
@@ -2181,29 +2182,25 @@
       </w:r>
     </w:p>
     <w:p>
-      <w:pPr>
-        <w:rPr>
-          <w:lang w:val="en-US"/>
-        </w:rPr>
-      </w:pPr>
-      <w:r>
-        <w:rPr>
-          <w:lang w:val="en-US"/>
-        </w:rPr>
-        <w:t xml:space="preserve">  develope</w:t>
-      </w:r>
-    </w:p>
-    <w:p>
-      <w:pPr>
-        <w:rPr>
-          <w:color w:val="C00000"/>
-          <w:lang w:val="en-US"/>
-        </w:rPr>
-      </w:pPr>
-      <w:r>
-        <w:rPr>
-          <w:color w:val="C00000"/>
-          <w:lang w:val="en-US"/>
+      <w:r>
+        <w:rPr>
+          <w:lang w:val="en-US"/>
+        </w:rPr>
+        <w:t xml:space="preserve">  </w:t>
+      </w:r>
+      <w:r>
+        <w:t>develope</w:t>
+      </w:r>
+    </w:p>
+    <w:p>
+      <w:pPr>
+        <w:rPr>
+          <w:color w:val="C00000"/>
+        </w:rPr>
+      </w:pPr>
+      <w:r>
+        <w:rPr>
+          <w:color w:val="C00000"/>
         </w:rPr>
         <w:t>* master</w:t>
       </w:r>
@@ -2231,6 +2228,9 @@
       </w:r>
       <w:r>
         <w:t xml:space="preserve"> igen</w:t>
+      </w:r>
+      <w:r>
+        <w:t xml:space="preserve"> and igen</w:t>
       </w:r>
       <w:bookmarkStart w:id="0" w:name="_GoBack"/>
       <w:bookmarkEnd w:id="0"/>

</xml_diff>